<commit_message>
Add report 3 template
</commit_message>
<xml_diff>
--- a/Document/Reports/Insurance Card.docx
+++ b/Document/Reports/Insurance Card.docx
@@ -3502,7 +3502,8 @@
         <w:rPr>
           <w:rFonts w:eastAsiaTheme="minorEastAsia"/>
           <w:noProof/>
-          <w:sz w:val="22"/>
+          <w:szCs w:val="24"/>
+          <w:lang w:eastAsia="ja-JP"/>
         </w:rPr>
       </w:pPr>
       <w:r>
@@ -3514,7 +3515,7 @@
       <w:r>
         <w:fldChar w:fldCharType="separate"/>
       </w:r>
-      <w:hyperlink w:anchor="_Toc419662027" w:history="1">
+      <w:hyperlink w:anchor="_Toc420401184" w:history="1">
         <w:r>
           <w:rPr>
             <w:rStyle w:val="Hyperlink"/>
@@ -3541,7 +3542,7 @@
             <w:noProof/>
             <w:webHidden/>
           </w:rPr>
-          <w:instrText xml:space="preserve"> PAGEREF _Toc419662027 \h </w:instrText>
+          <w:instrText xml:space="preserve"> PAGEREF _Toc420401184 \h </w:instrText>
         </w:r>
         <w:r>
           <w:rPr>
@@ -3562,6 +3563,77 @@
             <w:webHidden/>
           </w:rPr>
           <w:t>15</w:t>
+        </w:r>
+        <w:r>
+          <w:rPr>
+            <w:noProof/>
+            <w:webHidden/>
+          </w:rPr>
+          <w:fldChar w:fldCharType="end"/>
+        </w:r>
+      </w:hyperlink>
+    </w:p>
+    <w:p>
+      <w:pPr>
+        <w:pStyle w:val="TableofFigures"/>
+        <w:tabs>
+          <w:tab w:val="right" w:leader="dot" w:pos="8778"/>
+        </w:tabs>
+        <w:rPr>
+          <w:rFonts w:eastAsiaTheme="minorEastAsia"/>
+          <w:noProof/>
+          <w:szCs w:val="24"/>
+          <w:lang w:eastAsia="ja-JP"/>
+        </w:rPr>
+      </w:pPr>
+      <w:hyperlink w:anchor="_Toc420401185" w:history="1">
+        <w:r>
+          <w:rPr>
+            <w:rStyle w:val="Hyperlink"/>
+            <w:noProof/>
+          </w:rPr>
+          <w:t>Figure 2 Web Application Overview Use Case</w:t>
+        </w:r>
+        <w:r>
+          <w:rPr>
+            <w:noProof/>
+            <w:webHidden/>
+          </w:rPr>
+          <w:tab/>
+        </w:r>
+        <w:r>
+          <w:rPr>
+            <w:noProof/>
+            <w:webHidden/>
+          </w:rPr>
+          <w:fldChar w:fldCharType="begin"/>
+        </w:r>
+        <w:r>
+          <w:rPr>
+            <w:noProof/>
+            <w:webHidden/>
+          </w:rPr>
+          <w:instrText xml:space="preserve"> PAGEREF _Toc420401185 \h </w:instrText>
+        </w:r>
+        <w:r>
+          <w:rPr>
+            <w:noProof/>
+            <w:webHidden/>
+          </w:rPr>
+        </w:r>
+        <w:r>
+          <w:rPr>
+            <w:noProof/>
+            <w:webHidden/>
+          </w:rPr>
+          <w:fldChar w:fldCharType="separate"/>
+        </w:r>
+        <w:r>
+          <w:rPr>
+            <w:noProof/>
+            <w:webHidden/>
+          </w:rPr>
+          <w:t>22</w:t>
         </w:r>
         <w:r>
           <w:rPr>
@@ -7883,7 +7955,7 @@
       <w:pPr>
         <w:pStyle w:val="Caption"/>
       </w:pPr>
-      <w:bookmarkStart w:id="23" w:name="_Toc419662027"/>
+      <w:bookmarkStart w:id="23" w:name="_Toc420401184"/>
       <w:r>
         <w:t xml:space="preserve">Figure </w:t>
       </w:r>
@@ -11275,12 +11347,7 @@
         <w:ind w:left="2160"/>
       </w:pPr>
       <w:r>
-        <w:t>Class nam</w:t>
-      </w:r>
-      <w:bookmarkStart w:id="34" w:name="_GoBack"/>
-      <w:bookmarkEnd w:id="34"/>
-      <w:r>
-        <w:t>es must be in Pascal case.</w:t>
+        <w:t>Class names must be in Pascal case.</w:t>
       </w:r>
     </w:p>
     <w:p>
@@ -11421,15 +11488,1130 @@
           <w:numId w:val="9"/>
         </w:numPr>
       </w:pPr>
-      <w:bookmarkStart w:id="35" w:name="_Toc419662018"/>
+      <w:bookmarkStart w:id="34" w:name="_Toc419662018"/>
       <w:r>
         <w:lastRenderedPageBreak/>
         <w:t>Software Requirement Specification</w:t>
       </w:r>
+      <w:bookmarkEnd w:id="34"/>
+    </w:p>
+    <w:p>
+      <w:pPr>
+        <w:pStyle w:val="Heading2"/>
+        <w:numPr>
+          <w:ilvl w:val="1"/>
+          <w:numId w:val="9"/>
+        </w:numPr>
+      </w:pPr>
+      <w:r>
+        <w:t>User Requirement Specification</w:t>
+      </w:r>
+    </w:p>
+    <w:p>
+      <w:pPr>
+        <w:pStyle w:val="Heading3"/>
+        <w:numPr>
+          <w:ilvl w:val="2"/>
+          <w:numId w:val="9"/>
+        </w:numPr>
+      </w:pPr>
+      <w:r>
+        <w:t>Customer requirement</w:t>
+      </w:r>
+    </w:p>
+    <w:p>
+      <w:pPr>
+        <w:pStyle w:val="Heading3"/>
+        <w:numPr>
+          <w:ilvl w:val="2"/>
+          <w:numId w:val="9"/>
+        </w:numPr>
+      </w:pPr>
+      <w:r>
+        <w:t>Staff requirement</w:t>
+      </w:r>
+    </w:p>
+    <w:p>
+      <w:pPr>
+        <w:pStyle w:val="Heading3"/>
+        <w:numPr>
+          <w:ilvl w:val="2"/>
+          <w:numId w:val="9"/>
+        </w:numPr>
+      </w:pPr>
+      <w:r>
+        <w:t>Police requirement</w:t>
+      </w:r>
+    </w:p>
+    <w:p>
+      <w:pPr>
+        <w:pStyle w:val="Heading2"/>
+        <w:numPr>
+          <w:ilvl w:val="1"/>
+          <w:numId w:val="9"/>
+        </w:numPr>
+      </w:pPr>
+      <w:r>
+        <w:t>System Requirement Specification</w:t>
+      </w:r>
+    </w:p>
+    <w:p>
+      <w:pPr>
+        <w:pStyle w:val="Heading3"/>
+        <w:numPr>
+          <w:ilvl w:val="2"/>
+          <w:numId w:val="9"/>
+        </w:numPr>
+      </w:pPr>
+      <w:r>
+        <w:t>External Interface Requirement</w:t>
+      </w:r>
+    </w:p>
+    <w:p>
+      <w:pPr>
+        <w:pStyle w:val="Heading3"/>
+        <w:numPr>
+          <w:ilvl w:val="2"/>
+          <w:numId w:val="9"/>
+        </w:numPr>
+      </w:pPr>
+      <w:r>
+        <w:t>System Overview Use Case</w:t>
+      </w:r>
+    </w:p>
+    <w:p>
+      <w:pPr>
+        <w:pStyle w:val="Heading4"/>
+        <w:numPr>
+          <w:ilvl w:val="3"/>
+          <w:numId w:val="9"/>
+        </w:numPr>
+      </w:pPr>
+      <w:r>
+        <w:t>Web Application</w:t>
+      </w:r>
+    </w:p>
+    <w:p>
+      <w:pPr>
+        <w:keepNext/>
+      </w:pPr>
+      <w:r>
+        <w:rPr>
+          <w:noProof/>
+        </w:rPr>
+        <w:drawing>
+          <wp:inline distT="0" distB="0" distL="0" distR="0" wp14:anchorId="0CFCD048" wp14:editId="59CF1E44">
+            <wp:extent cx="5582285" cy="4885690"/>
+            <wp:effectExtent l="0" t="0" r="5715" b="0"/>
+            <wp:docPr id="5" name="Picture 5" descr="../../../../../../Desktop/Web%20application%20-%20overview.j"/>
+            <wp:cNvGraphicFramePr>
+              <a:graphicFrameLocks xmlns:a="http://schemas.openxmlformats.org/drawingml/2006/main" noChangeAspect="1"/>
+            </wp:cNvGraphicFramePr>
+            <a:graphic xmlns:a="http://schemas.openxmlformats.org/drawingml/2006/main">
+              <a:graphicData uri="http://schemas.openxmlformats.org/drawingml/2006/picture">
+                <pic:pic xmlns:pic="http://schemas.openxmlformats.org/drawingml/2006/picture">
+                  <pic:nvPicPr>
+                    <pic:cNvPr id="0" name="Picture 1" descr="../../../../../../Desktop/Web%20application%20-%20overview.j"/>
+                    <pic:cNvPicPr>
+                      <a:picLocks noChangeAspect="1" noChangeArrowheads="1"/>
+                    </pic:cNvPicPr>
+                  </pic:nvPicPr>
+                  <pic:blipFill>
+                    <a:blip r:embed="rId11">
+                      <a:extLst>
+                        <a:ext uri="{28A0092B-C50C-407E-A947-70E740481C1C}">
+                          <a14:useLocalDpi xmlns:a14="http://schemas.microsoft.com/office/drawing/2010/main" val="0"/>
+                        </a:ext>
+                      </a:extLst>
+                    </a:blip>
+                    <a:srcRect/>
+                    <a:stretch>
+                      <a:fillRect/>
+                    </a:stretch>
+                  </pic:blipFill>
+                  <pic:spPr bwMode="auto">
+                    <a:xfrm>
+                      <a:off x="0" y="0"/>
+                      <a:ext cx="5582285" cy="4885690"/>
+                    </a:xfrm>
+                    <a:prstGeom prst="rect">
+                      <a:avLst/>
+                    </a:prstGeom>
+                    <a:noFill/>
+                    <a:ln>
+                      <a:noFill/>
+                    </a:ln>
+                  </pic:spPr>
+                </pic:pic>
+              </a:graphicData>
+            </a:graphic>
+          </wp:inline>
+        </w:drawing>
+      </w:r>
+    </w:p>
+    <w:p>
+      <w:pPr>
+        <w:pStyle w:val="Caption"/>
+      </w:pPr>
+      <w:bookmarkStart w:id="35" w:name="_Toc420401185"/>
+      <w:r>
+        <w:t xml:space="preserve">Figure </w:t>
+      </w:r>
+      <w:r>
+        <w:fldChar w:fldCharType="begin"/>
+      </w:r>
+      <w:r>
+        <w:instrText xml:space="preserve"> SEQ Figure \* ARABIC </w:instrText>
+      </w:r>
+      <w:r>
+        <w:fldChar w:fldCharType="separate"/>
+      </w:r>
+      <w:r>
+        <w:rPr>
+          <w:noProof/>
+        </w:rPr>
+        <w:t>2</w:t>
+      </w:r>
+      <w:r>
+        <w:fldChar w:fldCharType="end"/>
+      </w:r>
+      <w:r>
+        <w:t xml:space="preserve"> Web Application Overview Use Case</w:t>
+      </w:r>
       <w:bookmarkEnd w:id="35"/>
     </w:p>
+    <w:p>
+      <w:pPr>
+        <w:pStyle w:val="Heading4"/>
+        <w:numPr>
+          <w:ilvl w:val="3"/>
+          <w:numId w:val="9"/>
+        </w:numPr>
+      </w:pPr>
+      <w:r>
+        <w:lastRenderedPageBreak/>
+        <w:t>Checker</w:t>
+      </w:r>
+      <w:r>
+        <w:t xml:space="preserve"> Mobile Application</w:t>
+      </w:r>
+    </w:p>
+    <w:p>
+      <w:pPr>
+        <w:keepNext/>
+        <w:jc w:val="center"/>
+      </w:pPr>
+      <w:r>
+        <w:rPr>
+          <w:noProof/>
+        </w:rPr>
+        <w:drawing>
+          <wp:inline distT="0" distB="0" distL="0" distR="0" wp14:anchorId="3364CB70" wp14:editId="0265DACB">
+            <wp:extent cx="5577840" cy="4594860"/>
+            <wp:effectExtent l="0" t="0" r="10160" b="2540"/>
+            <wp:docPr id="7" name="Picture 7" descr="../../../../../../Desktop/Checker%20Mobile%20Application%20-%20Overview"/>
+            <wp:cNvGraphicFramePr>
+              <a:graphicFrameLocks xmlns:a="http://schemas.openxmlformats.org/drawingml/2006/main" noChangeAspect="1"/>
+            </wp:cNvGraphicFramePr>
+            <a:graphic xmlns:a="http://schemas.openxmlformats.org/drawingml/2006/main">
+              <a:graphicData uri="http://schemas.openxmlformats.org/drawingml/2006/picture">
+                <pic:pic xmlns:pic="http://schemas.openxmlformats.org/drawingml/2006/picture">
+                  <pic:nvPicPr>
+                    <pic:cNvPr id="0" name="Picture 3" descr="../../../../../../Desktop/Checker%20Mobile%20Application%20-%20Overview"/>
+                    <pic:cNvPicPr>
+                      <a:picLocks noChangeAspect="1" noChangeArrowheads="1"/>
+                    </pic:cNvPicPr>
+                  </pic:nvPicPr>
+                  <pic:blipFill>
+                    <a:blip r:embed="rId12">
+                      <a:extLst>
+                        <a:ext uri="{28A0092B-C50C-407E-A947-70E740481C1C}">
+                          <a14:useLocalDpi xmlns:a14="http://schemas.microsoft.com/office/drawing/2010/main" val="0"/>
+                        </a:ext>
+                      </a:extLst>
+                    </a:blip>
+                    <a:srcRect/>
+                    <a:stretch>
+                      <a:fillRect/>
+                    </a:stretch>
+                  </pic:blipFill>
+                  <pic:spPr bwMode="auto">
+                    <a:xfrm>
+                      <a:off x="0" y="0"/>
+                      <a:ext cx="5577840" cy="4594860"/>
+                    </a:xfrm>
+                    <a:prstGeom prst="rect">
+                      <a:avLst/>
+                    </a:prstGeom>
+                    <a:noFill/>
+                    <a:ln>
+                      <a:noFill/>
+                    </a:ln>
+                  </pic:spPr>
+                </pic:pic>
+              </a:graphicData>
+            </a:graphic>
+          </wp:inline>
+        </w:drawing>
+      </w:r>
+    </w:p>
+    <w:p>
+      <w:pPr>
+        <w:pStyle w:val="Caption"/>
+      </w:pPr>
+      <w:r>
+        <w:t xml:space="preserve">Figure </w:t>
+      </w:r>
+      <w:fldSimple w:instr=" SEQ Figure \* ARABIC ">
+        <w:r>
+          <w:rPr>
+            <w:noProof/>
+          </w:rPr>
+          <w:t>3</w:t>
+        </w:r>
+      </w:fldSimple>
+      <w:r>
+        <w:t xml:space="preserve"> Checker Mobile Application</w:t>
+      </w:r>
+    </w:p>
+    <w:p>
+      <w:pPr>
+        <w:jc w:val="center"/>
+      </w:pPr>
+    </w:p>
+    <w:p>
+      <w:pPr>
+        <w:pStyle w:val="Heading4"/>
+        <w:numPr>
+          <w:ilvl w:val="3"/>
+          <w:numId w:val="9"/>
+        </w:numPr>
+      </w:pPr>
+      <w:r>
+        <w:lastRenderedPageBreak/>
+        <w:t>Printer</w:t>
+      </w:r>
+      <w:r>
+        <w:t xml:space="preserve"> Mobile Application</w:t>
+      </w:r>
+    </w:p>
+    <w:p>
+      <w:pPr>
+        <w:keepNext/>
+        <w:jc w:val="center"/>
+      </w:pPr>
+      <w:r>
+        <w:rPr>
+          <w:noProof/>
+        </w:rPr>
+        <w:drawing>
+          <wp:inline distT="0" distB="0" distL="0" distR="0" wp14:anchorId="57ADE698" wp14:editId="685D54FE">
+            <wp:extent cx="5577840" cy="5223510"/>
+            <wp:effectExtent l="0" t="0" r="10160" b="8890"/>
+            <wp:docPr id="8" name="Picture 8" descr="../../../../../../Desktop/Printer%20Mobile%20Application%20-%20Overview"/>
+            <wp:cNvGraphicFramePr>
+              <a:graphicFrameLocks xmlns:a="http://schemas.openxmlformats.org/drawingml/2006/main" noChangeAspect="1"/>
+            </wp:cNvGraphicFramePr>
+            <a:graphic xmlns:a="http://schemas.openxmlformats.org/drawingml/2006/main">
+              <a:graphicData uri="http://schemas.openxmlformats.org/drawingml/2006/picture">
+                <pic:pic xmlns:pic="http://schemas.openxmlformats.org/drawingml/2006/picture">
+                  <pic:nvPicPr>
+                    <pic:cNvPr id="0" name="Picture 4" descr="../../../../../../Desktop/Printer%20Mobile%20Application%20-%20Overview"/>
+                    <pic:cNvPicPr>
+                      <a:picLocks noChangeAspect="1" noChangeArrowheads="1"/>
+                    </pic:cNvPicPr>
+                  </pic:nvPicPr>
+                  <pic:blipFill>
+                    <a:blip r:embed="rId13">
+                      <a:extLst>
+                        <a:ext uri="{28A0092B-C50C-407E-A947-70E740481C1C}">
+                          <a14:useLocalDpi xmlns:a14="http://schemas.microsoft.com/office/drawing/2010/main" val="0"/>
+                        </a:ext>
+                      </a:extLst>
+                    </a:blip>
+                    <a:srcRect/>
+                    <a:stretch>
+                      <a:fillRect/>
+                    </a:stretch>
+                  </pic:blipFill>
+                  <pic:spPr bwMode="auto">
+                    <a:xfrm>
+                      <a:off x="0" y="0"/>
+                      <a:ext cx="5577840" cy="5223510"/>
+                    </a:xfrm>
+                    <a:prstGeom prst="rect">
+                      <a:avLst/>
+                    </a:prstGeom>
+                    <a:noFill/>
+                    <a:ln>
+                      <a:noFill/>
+                    </a:ln>
+                  </pic:spPr>
+                </pic:pic>
+              </a:graphicData>
+            </a:graphic>
+          </wp:inline>
+        </w:drawing>
+      </w:r>
+    </w:p>
+    <w:p>
+      <w:pPr>
+        <w:pStyle w:val="Caption"/>
+      </w:pPr>
+      <w:r>
+        <w:t xml:space="preserve">Figure </w:t>
+      </w:r>
+      <w:fldSimple w:instr=" SEQ Figure \* ARABIC ">
+        <w:r>
+          <w:rPr>
+            <w:noProof/>
+          </w:rPr>
+          <w:t>4</w:t>
+        </w:r>
+      </w:fldSimple>
+      <w:r>
+        <w:t xml:space="preserve"> Printer Mobile Application</w:t>
+      </w:r>
+    </w:p>
+    <w:p/>
+    <w:p>
+      <w:pPr>
+        <w:pStyle w:val="Heading3"/>
+        <w:numPr>
+          <w:ilvl w:val="2"/>
+          <w:numId w:val="9"/>
+        </w:numPr>
+      </w:pPr>
+      <w:r>
+        <w:t>List of Use Case</w:t>
+      </w:r>
+    </w:p>
+    <w:p>
+      <w:pPr>
+        <w:pStyle w:val="Heading4"/>
+        <w:numPr>
+          <w:ilvl w:val="3"/>
+          <w:numId w:val="9"/>
+        </w:numPr>
+      </w:pPr>
+      <w:r>
+        <w:t>Web Application</w:t>
+      </w:r>
+    </w:p>
+    <w:p>
+      <w:pPr>
+        <w:pStyle w:val="Heading5"/>
+        <w:numPr>
+          <w:ilvl w:val="4"/>
+          <w:numId w:val="9"/>
+        </w:numPr>
+      </w:pPr>
+      <w:r>
+        <w:t>&lt;Guest&gt; Overview Use Case</w:t>
+      </w:r>
+    </w:p>
+    <w:p>
+      <w:pPr>
+        <w:pStyle w:val="Heading6"/>
+        <w:numPr>
+          <w:ilvl w:val="5"/>
+          <w:numId w:val="9"/>
+        </w:numPr>
+      </w:pPr>
+      <w:r>
+        <w:t>&lt;Guest&gt; Login</w:t>
+      </w:r>
+    </w:p>
+    <w:p>
+      <w:pPr>
+        <w:pStyle w:val="ListParagraph"/>
+        <w:numPr>
+          <w:ilvl w:val="5"/>
+          <w:numId w:val="9"/>
+        </w:numPr>
+      </w:pPr>
+      <w:r>
+        <w:t>&lt;Guest&gt; Create new contract request</w:t>
+      </w:r>
+    </w:p>
+    <w:p>
+      <w:pPr>
+        <w:pStyle w:val="Heading5"/>
+        <w:numPr>
+          <w:ilvl w:val="4"/>
+          <w:numId w:val="9"/>
+        </w:numPr>
+      </w:pPr>
+      <w:r>
+        <w:lastRenderedPageBreak/>
+        <w:t>&lt;Customer&gt; Overview Use Case</w:t>
+      </w:r>
+    </w:p>
+    <w:p>
+      <w:pPr>
+        <w:pStyle w:val="Heading6"/>
+        <w:numPr>
+          <w:ilvl w:val="5"/>
+          <w:numId w:val="9"/>
+        </w:numPr>
+      </w:pPr>
+      <w:r>
+        <w:t>&lt;Customer&gt; Logout</w:t>
+      </w:r>
+    </w:p>
+    <w:p>
+      <w:pPr>
+        <w:pStyle w:val="Heading6"/>
+        <w:numPr>
+          <w:ilvl w:val="5"/>
+          <w:numId w:val="9"/>
+        </w:numPr>
+      </w:pPr>
+      <w:r>
+        <w:t>&lt;Customer&gt; Renew contract</w:t>
+      </w:r>
+    </w:p>
+    <w:p>
+      <w:pPr>
+        <w:pStyle w:val="Heading6"/>
+        <w:numPr>
+          <w:ilvl w:val="5"/>
+          <w:numId w:val="9"/>
+        </w:numPr>
+      </w:pPr>
+      <w:r>
+        <w:t>&lt;Customer&gt; Cancel contract</w:t>
+      </w:r>
+    </w:p>
+    <w:p>
+      <w:pPr>
+        <w:pStyle w:val="Heading6"/>
+        <w:numPr>
+          <w:ilvl w:val="5"/>
+          <w:numId w:val="9"/>
+        </w:numPr>
+      </w:pPr>
+      <w:r>
+        <w:t>&lt;Customer&gt; View payment history</w:t>
+      </w:r>
+    </w:p>
+    <w:p>
+      <w:pPr>
+        <w:pStyle w:val="Heading6"/>
+        <w:numPr>
+          <w:ilvl w:val="5"/>
+          <w:numId w:val="9"/>
+        </w:numPr>
+      </w:pPr>
+      <w:r>
+        <w:t>&lt;Customer&gt; View accident history</w:t>
+      </w:r>
+    </w:p>
+    <w:p>
+      <w:pPr>
+        <w:pStyle w:val="Heading6"/>
+        <w:numPr>
+          <w:ilvl w:val="5"/>
+          <w:numId w:val="9"/>
+        </w:numPr>
+      </w:pPr>
+      <w:r>
+        <w:t>&lt;Customer&gt; View punishment history</w:t>
+      </w:r>
+    </w:p>
+    <w:p>
+      <w:pPr>
+        <w:pStyle w:val="Heading6"/>
+        <w:numPr>
+          <w:ilvl w:val="5"/>
+          <w:numId w:val="9"/>
+        </w:numPr>
+      </w:pPr>
+      <w:r>
+        <w:t>&lt;Customer&gt; Request compensation</w:t>
+      </w:r>
+    </w:p>
+    <w:p>
+      <w:pPr>
+        <w:pStyle w:val="Heading6"/>
+        <w:numPr>
+          <w:ilvl w:val="5"/>
+          <w:numId w:val="9"/>
+        </w:numPr>
+      </w:pPr>
+      <w:r>
+        <w:t>&lt;Customer&gt; View compensation history</w:t>
+      </w:r>
+    </w:p>
+    <w:p>
+      <w:pPr>
+        <w:pStyle w:val="Heading6"/>
+        <w:numPr>
+          <w:ilvl w:val="5"/>
+          <w:numId w:val="9"/>
+        </w:numPr>
+      </w:pPr>
+      <w:r>
+        <w:t>&lt;Customer&gt; New card request</w:t>
+      </w:r>
+    </w:p>
+    <w:p>
+      <w:pPr>
+        <w:pStyle w:val="Heading6"/>
+        <w:numPr>
+          <w:ilvl w:val="5"/>
+          <w:numId w:val="9"/>
+        </w:numPr>
+      </w:pPr>
+      <w:r>
+        <w:t>&lt;Customer&gt; View card information</w:t>
+      </w:r>
+    </w:p>
+    <w:p>
+      <w:pPr>
+        <w:pStyle w:val="Heading6"/>
+        <w:numPr>
+          <w:ilvl w:val="5"/>
+          <w:numId w:val="9"/>
+        </w:numPr>
+      </w:pPr>
+      <w:r>
+        <w:t>&lt;Customer&gt; View personal information</w:t>
+      </w:r>
+    </w:p>
+    <w:p>
+      <w:pPr>
+        <w:pStyle w:val="Heading6"/>
+        <w:numPr>
+          <w:ilvl w:val="5"/>
+          <w:numId w:val="9"/>
+        </w:numPr>
+      </w:pPr>
+      <w:r>
+        <w:t>&lt;Customer&gt; Change password</w:t>
+      </w:r>
+    </w:p>
+    <w:p>
+      <w:pPr>
+        <w:pStyle w:val="Heading5"/>
+        <w:numPr>
+          <w:ilvl w:val="4"/>
+          <w:numId w:val="9"/>
+        </w:numPr>
+      </w:pPr>
+      <w:r>
+        <w:t>&lt;Staff&gt; Overview Use Case</w:t>
+      </w:r>
+    </w:p>
+    <w:p>
+      <w:pPr>
+        <w:pStyle w:val="Heading6"/>
+        <w:numPr>
+          <w:ilvl w:val="5"/>
+          <w:numId w:val="9"/>
+        </w:numPr>
+      </w:pPr>
+      <w:r>
+        <w:t>&lt;Staff&gt; View profile</w:t>
+      </w:r>
+    </w:p>
+    <w:p>
+      <w:pPr>
+        <w:pStyle w:val="Heading6"/>
+        <w:numPr>
+          <w:ilvl w:val="5"/>
+          <w:numId w:val="9"/>
+        </w:numPr>
+      </w:pPr>
+      <w:r>
+        <w:t>&lt;Staff&gt; Change password</w:t>
+      </w:r>
+    </w:p>
+    <w:p>
+      <w:pPr>
+        <w:pStyle w:val="Heading6"/>
+        <w:numPr>
+          <w:ilvl w:val="5"/>
+          <w:numId w:val="9"/>
+        </w:numPr>
+      </w:pPr>
+      <w:r>
+        <w:t>&lt;Staff&gt; Resolve lost card request</w:t>
+      </w:r>
+    </w:p>
+    <w:p>
+      <w:pPr>
+        <w:pStyle w:val="Heading6"/>
+        <w:numPr>
+          <w:ilvl w:val="5"/>
+          <w:numId w:val="9"/>
+        </w:numPr>
+      </w:pPr>
+      <w:r>
+        <w:t>&lt;Staff&gt; Resolve compensation</w:t>
+      </w:r>
+    </w:p>
+    <w:p>
+      <w:pPr>
+        <w:pStyle w:val="Heading6"/>
+        <w:numPr>
+          <w:ilvl w:val="5"/>
+          <w:numId w:val="9"/>
+        </w:numPr>
+      </w:pPr>
+      <w:r>
+        <w:t>&lt;Staff&gt; View customer information</w:t>
+      </w:r>
+    </w:p>
+    <w:p>
+      <w:pPr>
+        <w:pStyle w:val="Heading6"/>
+        <w:numPr>
+          <w:ilvl w:val="5"/>
+          <w:numId w:val="9"/>
+        </w:numPr>
+      </w:pPr>
+      <w:r>
+        <w:t>&lt;Staff&gt; Edit customer information</w:t>
+      </w:r>
+    </w:p>
+    <w:p>
+      <w:pPr>
+        <w:pStyle w:val="Heading6"/>
+        <w:numPr>
+          <w:ilvl w:val="5"/>
+          <w:numId w:val="9"/>
+        </w:numPr>
+      </w:pPr>
+      <w:r>
+        <w:t>&lt;Staff&gt; Create new customer</w:t>
+      </w:r>
+    </w:p>
+    <w:p>
+      <w:pPr>
+        <w:pStyle w:val="Heading6"/>
+        <w:numPr>
+          <w:ilvl w:val="5"/>
+          <w:numId w:val="9"/>
+        </w:numPr>
+      </w:pPr>
+      <w:r>
+        <w:t>&lt;Staff&gt; Create contract</w:t>
+      </w:r>
+    </w:p>
+    <w:p>
+      <w:pPr>
+        <w:pStyle w:val="Heading6"/>
+        <w:numPr>
+          <w:ilvl w:val="5"/>
+          <w:numId w:val="9"/>
+        </w:numPr>
+      </w:pPr>
+      <w:r>
+        <w:t>&lt;Staff&gt; Renew contract</w:t>
+      </w:r>
+    </w:p>
+    <w:p>
+      <w:pPr>
+        <w:pStyle w:val="Heading6"/>
+        <w:numPr>
+          <w:ilvl w:val="5"/>
+          <w:numId w:val="9"/>
+        </w:numPr>
+      </w:pPr>
+      <w:r>
+        <w:t>&lt;Staff&gt; Cancel contract</w:t>
+      </w:r>
+    </w:p>
+    <w:p>
+      <w:pPr>
+        <w:pStyle w:val="Heading6"/>
+        <w:numPr>
+          <w:ilvl w:val="5"/>
+          <w:numId w:val="9"/>
+        </w:numPr>
+      </w:pPr>
+      <w:r>
+        <w:t>&lt;Staff&gt; Update contract information</w:t>
+      </w:r>
+    </w:p>
+    <w:p>
+      <w:pPr>
+        <w:pStyle w:val="Heading6"/>
+        <w:numPr>
+          <w:ilvl w:val="5"/>
+          <w:numId w:val="9"/>
+        </w:numPr>
+      </w:pPr>
+      <w:r>
+        <w:t>&lt;Staff&gt; Update compensation history</w:t>
+      </w:r>
+    </w:p>
+    <w:p>
+      <w:pPr>
+        <w:pStyle w:val="Heading6"/>
+        <w:numPr>
+          <w:ilvl w:val="5"/>
+          <w:numId w:val="9"/>
+        </w:numPr>
+      </w:pPr>
+      <w:r>
+        <w:t>&lt;Staff&gt; Update punishment history</w:t>
+      </w:r>
+    </w:p>
+    <w:p>
+      <w:pPr>
+        <w:pStyle w:val="Heading6"/>
+        <w:numPr>
+          <w:ilvl w:val="5"/>
+          <w:numId w:val="9"/>
+        </w:numPr>
+      </w:pPr>
+      <w:r>
+        <w:t>&lt;Staff&gt; Update accident history</w:t>
+      </w:r>
+    </w:p>
+    <w:p>
+      <w:pPr>
+        <w:pStyle w:val="Heading6"/>
+        <w:numPr>
+          <w:ilvl w:val="5"/>
+          <w:numId w:val="9"/>
+        </w:numPr>
+      </w:pPr>
+      <w:r>
+        <w:t>&lt;Staff&gt; View cards information</w:t>
+      </w:r>
+    </w:p>
+    <w:p>
+      <w:pPr>
+        <w:pStyle w:val="Heading6"/>
+        <w:numPr>
+          <w:ilvl w:val="5"/>
+          <w:numId w:val="9"/>
+        </w:numPr>
+      </w:pPr>
+      <w:r>
+        <w:t>&lt;Staff&gt; Remove staff</w:t>
+      </w:r>
+    </w:p>
+    <w:p>
+      <w:pPr>
+        <w:pStyle w:val="Heading6"/>
+        <w:numPr>
+          <w:ilvl w:val="5"/>
+          <w:numId w:val="9"/>
+        </w:numPr>
+      </w:pPr>
+      <w:r>
+        <w:t>&lt;Staff&gt; Add staff</w:t>
+      </w:r>
+    </w:p>
+    <w:p>
+      <w:pPr>
+        <w:pStyle w:val="Heading5"/>
+        <w:numPr>
+          <w:ilvl w:val="4"/>
+          <w:numId w:val="9"/>
+        </w:numPr>
+      </w:pPr>
+      <w:r>
+        <w:t>&lt;Mobile apps&gt; Overview Use Case</w:t>
+      </w:r>
+    </w:p>
+    <w:p>
+      <w:pPr>
+        <w:pStyle w:val="Heading6"/>
+        <w:numPr>
+          <w:ilvl w:val="5"/>
+          <w:numId w:val="9"/>
+        </w:numPr>
+      </w:pPr>
+      <w:r>
+        <w:t>Verify card validation</w:t>
+      </w:r>
+    </w:p>
+    <w:p>
+      <w:pPr>
+        <w:pStyle w:val="Heading6"/>
+        <w:numPr>
+          <w:ilvl w:val="5"/>
+          <w:numId w:val="9"/>
+        </w:numPr>
+      </w:pPr>
+      <w:r>
+        <w:t>Get contract information</w:t>
+      </w:r>
+    </w:p>
+    <w:p>
+      <w:pPr>
+        <w:pStyle w:val="Heading6"/>
+        <w:numPr>
+          <w:ilvl w:val="5"/>
+          <w:numId w:val="9"/>
+        </w:numPr>
+      </w:pPr>
+      <w:r>
+        <w:t>Update punishment info</w:t>
+      </w:r>
+    </w:p>
+    <w:p>
+      <w:pPr>
+        <w:pStyle w:val="Heading5"/>
+        <w:numPr>
+          <w:ilvl w:val="4"/>
+          <w:numId w:val="9"/>
+        </w:numPr>
+      </w:pPr>
+      <w:r>
+        <w:t>&lt;System&gt; Overview Use Case</w:t>
+      </w:r>
+    </w:p>
+    <w:p>
+      <w:pPr>
+        <w:pStyle w:val="Heading6"/>
+        <w:numPr>
+          <w:ilvl w:val="5"/>
+          <w:numId w:val="9"/>
+        </w:numPr>
+      </w:pPr>
+      <w:r>
+        <w:t>Notify contract state / expired</w:t>
+      </w:r>
+    </w:p>
+    <w:p>
+      <w:pPr>
+        <w:pStyle w:val="Heading6"/>
+        <w:numPr>
+          <w:ilvl w:val="5"/>
+          <w:numId w:val="9"/>
+        </w:numPr>
+      </w:pPr>
+      <w:r>
+        <w:t>Notify compensation request state</w:t>
+      </w:r>
+    </w:p>
+    <w:p>
+      <w:pPr>
+        <w:pStyle w:val="Heading4"/>
+        <w:numPr>
+          <w:ilvl w:val="3"/>
+          <w:numId w:val="9"/>
+        </w:numPr>
+      </w:pPr>
+      <w:r>
+        <w:t>Checker Mobile Application</w:t>
+      </w:r>
+    </w:p>
+    <w:p>
+      <w:pPr>
+        <w:pStyle w:val="Heading5"/>
+        <w:numPr>
+          <w:ilvl w:val="4"/>
+          <w:numId w:val="9"/>
+        </w:numPr>
+      </w:pPr>
+      <w:r>
+        <w:lastRenderedPageBreak/>
+        <w:t>&lt;Police&gt; Overview Use Case</w:t>
+      </w:r>
+    </w:p>
+    <w:p>
+      <w:pPr>
+        <w:pStyle w:val="Heading6"/>
+        <w:numPr>
+          <w:ilvl w:val="5"/>
+          <w:numId w:val="9"/>
+        </w:numPr>
+      </w:pPr>
+      <w:r>
+        <w:t>Verify card information</w:t>
+      </w:r>
+    </w:p>
+    <w:p>
+      <w:pPr>
+        <w:pStyle w:val="Heading6"/>
+        <w:numPr>
+          <w:ilvl w:val="5"/>
+          <w:numId w:val="9"/>
+        </w:numPr>
+      </w:pPr>
+      <w:r>
+        <w:t>Add punishment information</w:t>
+      </w:r>
+    </w:p>
+    <w:p>
+      <w:pPr>
+        <w:pStyle w:val="Heading4"/>
+        <w:numPr>
+          <w:ilvl w:val="3"/>
+          <w:numId w:val="9"/>
+        </w:numPr>
+      </w:pPr>
+      <w:r>
+        <w:t>Printer Mobile Application</w:t>
+      </w:r>
+    </w:p>
+    <w:p>
+      <w:pPr>
+        <w:pStyle w:val="Heading5"/>
+        <w:numPr>
+          <w:ilvl w:val="4"/>
+          <w:numId w:val="9"/>
+        </w:numPr>
+      </w:pPr>
+      <w:r>
+        <w:t>&lt;Staff&gt; Overview Use Case</w:t>
+      </w:r>
+    </w:p>
+    <w:p>
+      <w:pPr>
+        <w:pStyle w:val="Heading6"/>
+        <w:numPr>
+          <w:ilvl w:val="5"/>
+          <w:numId w:val="9"/>
+        </w:numPr>
+      </w:pPr>
+      <w:r>
+        <w:t>Search / filter contract</w:t>
+      </w:r>
+    </w:p>
+    <w:p>
+      <w:pPr>
+        <w:pStyle w:val="Heading6"/>
+        <w:numPr>
+          <w:ilvl w:val="5"/>
+          <w:numId w:val="9"/>
+        </w:numPr>
+      </w:pPr>
+      <w:r>
+        <w:t>View contract information</w:t>
+      </w:r>
+    </w:p>
+    <w:p>
+      <w:pPr>
+        <w:pStyle w:val="Heading6"/>
+        <w:numPr>
+          <w:ilvl w:val="5"/>
+          <w:numId w:val="9"/>
+        </w:numPr>
+      </w:pPr>
+      <w:r>
+        <w:t>Print information to NFC card</w:t>
+      </w:r>
+    </w:p>
+    <w:p>
+      <w:pPr>
+        <w:pStyle w:val="Heading2"/>
+        <w:numPr>
+          <w:ilvl w:val="1"/>
+          <w:numId w:val="9"/>
+        </w:numPr>
+      </w:pPr>
+      <w:r>
+        <w:t>Software System Attribute</w:t>
+      </w:r>
+    </w:p>
+    <w:p>
+      <w:pPr>
+        <w:pStyle w:val="Heading3"/>
+        <w:numPr>
+          <w:ilvl w:val="2"/>
+          <w:numId w:val="9"/>
+        </w:numPr>
+      </w:pPr>
+      <w:r>
+        <w:t>Usability</w:t>
+      </w:r>
+    </w:p>
+    <w:p>
+      <w:pPr>
+        <w:pStyle w:val="Heading3"/>
+        <w:numPr>
+          <w:ilvl w:val="2"/>
+          <w:numId w:val="9"/>
+        </w:numPr>
+      </w:pPr>
+      <w:r>
+        <w:t>Reliability</w:t>
+      </w:r>
+    </w:p>
+    <w:p>
+      <w:pPr>
+        <w:pStyle w:val="Heading3"/>
+        <w:numPr>
+          <w:ilvl w:val="2"/>
+          <w:numId w:val="9"/>
+        </w:numPr>
+      </w:pPr>
+      <w:r>
+        <w:t>Availability</w:t>
+      </w:r>
+    </w:p>
+    <w:p>
+      <w:pPr>
+        <w:pStyle w:val="Heading3"/>
+        <w:numPr>
+          <w:ilvl w:val="2"/>
+          <w:numId w:val="9"/>
+        </w:numPr>
+      </w:pPr>
+      <w:r>
+        <w:t>Security</w:t>
+      </w:r>
+    </w:p>
+    <w:p>
+      <w:pPr>
+        <w:pStyle w:val="Heading3"/>
+        <w:numPr>
+          <w:ilvl w:val="2"/>
+          <w:numId w:val="9"/>
+        </w:numPr>
+      </w:pPr>
+      <w:r>
+        <w:t>Maintainability</w:t>
+      </w:r>
+    </w:p>
+    <w:p>
+      <w:pPr>
+        <w:pStyle w:val="Heading3"/>
+        <w:numPr>
+          <w:ilvl w:val="2"/>
+          <w:numId w:val="9"/>
+        </w:numPr>
+      </w:pPr>
+      <w:r>
+        <w:t>Portability</w:t>
+      </w:r>
+    </w:p>
+    <w:p>
+      <w:pPr>
+        <w:pStyle w:val="Heading3"/>
+        <w:numPr>
+          <w:ilvl w:val="2"/>
+          <w:numId w:val="9"/>
+        </w:numPr>
+      </w:pPr>
+      <w:bookmarkStart w:id="36" w:name="_GoBack"/>
+      <w:bookmarkEnd w:id="36"/>
+      <w:r>
+        <w:t>Performance</w:t>
+      </w:r>
+    </w:p>
+    <w:p>
+      <w:pPr>
+        <w:pStyle w:val="Heading2"/>
+        <w:numPr>
+          <w:ilvl w:val="1"/>
+          <w:numId w:val="9"/>
+        </w:numPr>
+      </w:pPr>
+      <w:r>
+        <w:t>Conceptual Diagram</w:t>
+      </w:r>
+    </w:p>
     <w:sectPr>
-      <w:footerReference w:type="default" r:id="rId11"/>
+      <w:footerReference w:type="default" r:id="rId14"/>
       <w:pgSz w:w="11907" w:h="16839" w:code="9"/>
       <w:pgMar w:top="1418" w:right="1134" w:bottom="1418" w:left="1985" w:header="720" w:footer="720" w:gutter="0"/>
       <w:cols w:space="720"/>
@@ -11521,7 +12703,7 @@
                 <w:bCs/>
                 <w:noProof/>
               </w:rPr>
-              <w:t>20</w:t>
+              <w:t>25</w:t>
             </w:r>
             <w:r>
               <w:rPr>
@@ -11563,7 +12745,7 @@
                 <w:bCs/>
                 <w:noProof/>
               </w:rPr>
-              <w:t>21</w:t>
+              <w:t>25</w:t>
             </w:r>
             <w:r>
               <w:rPr>
@@ -15299,6 +16481,26 @@
       <w:b/>
     </w:rPr>
   </w:style>
+  <w:style w:type="paragraph" w:styleId="Heading6">
+    <w:name w:val="heading 6"/>
+    <w:basedOn w:val="Normal"/>
+    <w:next w:val="Normal"/>
+    <w:link w:val="Heading6Char"/>
+    <w:uiPriority w:val="9"/>
+    <w:unhideWhenUsed/>
+    <w:qFormat/>
+    <w:rsid w:val="000D600B"/>
+    <w:pPr>
+      <w:keepNext/>
+      <w:keepLines/>
+      <w:spacing w:before="40" w:after="0"/>
+      <w:outlineLvl w:val="5"/>
+    </w:pPr>
+    <w:rPr>
+      <w:rFonts w:asciiTheme="majorHAnsi" w:eastAsiaTheme="majorEastAsia" w:hAnsiTheme="majorHAnsi" w:cstheme="majorBidi"/>
+      <w:b/>
+    </w:rPr>
+  </w:style>
   <w:style w:type="character" w:default="1" w:styleId="DefaultParagraphFont">
     <w:name w:val="Default Paragraph Font"/>
     <w:uiPriority w:val="1"/>
@@ -15997,7 +17199,7 @@
     <w:uiPriority w:val="35"/>
     <w:unhideWhenUsed/>
     <w:qFormat/>
-    <w:rsid w:val="002C5548"/>
+    <w:rsid w:val="00FD7105"/>
     <w:pPr>
       <w:spacing w:after="200" w:line="240" w:lineRule="auto"/>
       <w:jc w:val="center"/>
@@ -16857,6 +18059,47 @@
     <w:locked/>
     <w:rsid w:val="005C16E1"/>
     <w:rPr>
+      <w:sz w:val="24"/>
+    </w:rPr>
+  </w:style>
+  <w:style w:type="paragraph" w:styleId="DocumentMap">
+    <w:name w:val="Document Map"/>
+    <w:basedOn w:val="Normal"/>
+    <w:link w:val="DocumentMapChar"/>
+    <w:uiPriority w:val="99"/>
+    <w:semiHidden/>
+    <w:unhideWhenUsed/>
+    <w:rsid w:val="00026F48"/>
+    <w:pPr>
+      <w:spacing w:after="0" w:line="240" w:lineRule="auto"/>
+    </w:pPr>
+    <w:rPr>
+      <w:rFonts w:ascii="Helvetica" w:hAnsi="Helvetica"/>
+      <w:szCs w:val="24"/>
+    </w:rPr>
+  </w:style>
+  <w:style w:type="character" w:customStyle="1" w:styleId="DocumentMapChar">
+    <w:name w:val="Document Map Char"/>
+    <w:basedOn w:val="DefaultParagraphFont"/>
+    <w:link w:val="DocumentMap"/>
+    <w:uiPriority w:val="99"/>
+    <w:semiHidden/>
+    <w:rsid w:val="00026F48"/>
+    <w:rPr>
+      <w:rFonts w:ascii="Helvetica" w:hAnsi="Helvetica"/>
+      <w:sz w:val="24"/>
+      <w:szCs w:val="24"/>
+    </w:rPr>
+  </w:style>
+  <w:style w:type="character" w:customStyle="1" w:styleId="Heading6Char">
+    <w:name w:val="Heading 6 Char"/>
+    <w:basedOn w:val="DefaultParagraphFont"/>
+    <w:link w:val="Heading6"/>
+    <w:uiPriority w:val="9"/>
+    <w:rsid w:val="000D600B"/>
+    <w:rPr>
+      <w:rFonts w:asciiTheme="majorHAnsi" w:eastAsiaTheme="majorEastAsia" w:hAnsiTheme="majorHAnsi" w:cstheme="majorBidi"/>
+      <w:b/>
       <w:sz w:val="24"/>
     </w:rPr>
   </w:style>
@@ -17129,7 +18372,7 @@
 </file>
 
 <file path=customXml/itemProps1.xml><?xml version="1.0" encoding="utf-8"?>
-<ds:datastoreItem xmlns:ds="http://schemas.openxmlformats.org/officeDocument/2006/customXml" ds:itemID="{D136162B-A003-0444-BFC0-8DC44BE3C788}">
+<ds:datastoreItem xmlns:ds="http://schemas.openxmlformats.org/officeDocument/2006/customXml" ds:itemID="{8C81A1C9-A041-BC48-87D7-6E8046CBFDDC}">
   <ds:schemaRefs>
     <ds:schemaRef ds:uri="http://schemas.openxmlformats.org/officeDocument/2006/bibliography"/>
   </ds:schemaRefs>

</xml_diff>

<commit_message>
Add accident use case
</commit_message>
<xml_diff>
--- a/Document/Reports/Insurance Card.docx
+++ b/Document/Reports/Insurance Card.docx
@@ -3829,14 +3829,27 @@
       <w:r>
         <w:t xml:space="preserve">Table </w:t>
       </w:r>
-      <w:fldSimple w:instr=" SEQ Table \* ARABIC ">
-        <w:r>
-          <w:rPr>
-            <w:noProof/>
-          </w:rPr>
-          <w:t>1</w:t>
-        </w:r>
-      </w:fldSimple>
+      <w:r>
+        <w:fldChar w:fldCharType="begin"/>
+      </w:r>
+      <w:r>
+        <w:instrText xml:space="preserve"> SEQ Table \* ARABIC </w:instrText>
+      </w:r>
+      <w:r>
+        <w:fldChar w:fldCharType="separate"/>
+      </w:r>
+      <w:r>
+        <w:rPr>
+          <w:noProof/>
+        </w:rPr>
+        <w:t>1</w:t>
+      </w:r>
+      <w:r>
+        <w:rPr>
+          <w:noProof/>
+        </w:rPr>
+        <w:fldChar w:fldCharType="end"/>
+      </w:r>
       <w:r>
         <w:t>:</w:t>
       </w:r>
@@ -5558,14 +5571,27 @@
       <w:r>
         <w:t xml:space="preserve">Table </w:t>
       </w:r>
-      <w:fldSimple w:instr=" SEQ Table \* ARABIC ">
-        <w:r>
-          <w:rPr>
-            <w:noProof/>
-          </w:rPr>
-          <w:t>2</w:t>
-        </w:r>
-      </w:fldSimple>
+      <w:r>
+        <w:fldChar w:fldCharType="begin"/>
+      </w:r>
+      <w:r>
+        <w:instrText xml:space="preserve"> SEQ Table \* ARABIC </w:instrText>
+      </w:r>
+      <w:r>
+        <w:fldChar w:fldCharType="separate"/>
+      </w:r>
+      <w:r>
+        <w:rPr>
+          <w:noProof/>
+        </w:rPr>
+        <w:t>2</w:t>
+      </w:r>
+      <w:r>
+        <w:rPr>
+          <w:noProof/>
+        </w:rPr>
+        <w:fldChar w:fldCharType="end"/>
+      </w:r>
       <w:r>
         <w:t xml:space="preserve"> Roles and R</w:t>
       </w:r>
@@ -6793,14 +6819,27 @@
       <w:r>
         <w:t xml:space="preserve">Table </w:t>
       </w:r>
-      <w:fldSimple w:instr=" SEQ Table \* ARABIC ">
-        <w:r>
-          <w:rPr>
-            <w:noProof/>
-          </w:rPr>
-          <w:t>3</w:t>
-        </w:r>
-      </w:fldSimple>
+      <w:r>
+        <w:fldChar w:fldCharType="begin"/>
+      </w:r>
+      <w:r>
+        <w:instrText xml:space="preserve"> SEQ Table \* ARABIC </w:instrText>
+      </w:r>
+      <w:r>
+        <w:fldChar w:fldCharType="separate"/>
+      </w:r>
+      <w:r>
+        <w:rPr>
+          <w:noProof/>
+        </w:rPr>
+        <w:t>3</w:t>
+      </w:r>
+      <w:r>
+        <w:rPr>
+          <w:noProof/>
+        </w:rPr>
+        <w:fldChar w:fldCharType="end"/>
+      </w:r>
       <w:r>
         <w:t xml:space="preserve"> Hardware requirement for</w:t>
       </w:r>
@@ -7131,14 +7170,27 @@
       <w:r>
         <w:t xml:space="preserve">Table </w:t>
       </w:r>
-      <w:fldSimple w:instr=" SEQ Table \* ARABIC ">
-        <w:r>
-          <w:rPr>
-            <w:noProof/>
-          </w:rPr>
-          <w:t>4</w:t>
-        </w:r>
-      </w:fldSimple>
+      <w:r>
+        <w:fldChar w:fldCharType="begin"/>
+      </w:r>
+      <w:r>
+        <w:instrText xml:space="preserve"> SEQ Table \* ARABIC </w:instrText>
+      </w:r>
+      <w:r>
+        <w:fldChar w:fldCharType="separate"/>
+      </w:r>
+      <w:r>
+        <w:rPr>
+          <w:noProof/>
+        </w:rPr>
+        <w:t>4</w:t>
+      </w:r>
+      <w:r>
+        <w:rPr>
+          <w:noProof/>
+        </w:rPr>
+        <w:fldChar w:fldCharType="end"/>
+      </w:r>
       <w:r>
         <w:t xml:space="preserve"> Hardware requirement for web </w:t>
       </w:r>
@@ -7445,14 +7497,27 @@
       <w:r>
         <w:t xml:space="preserve">Table </w:t>
       </w:r>
-      <w:fldSimple w:instr=" SEQ Table \* ARABIC ">
-        <w:r>
-          <w:rPr>
-            <w:noProof/>
-          </w:rPr>
-          <w:t>5</w:t>
-        </w:r>
-      </w:fldSimple>
+      <w:r>
+        <w:fldChar w:fldCharType="begin"/>
+      </w:r>
+      <w:r>
+        <w:instrText xml:space="preserve"> SEQ Table \* ARABIC </w:instrText>
+      </w:r>
+      <w:r>
+        <w:fldChar w:fldCharType="separate"/>
+      </w:r>
+      <w:r>
+        <w:rPr>
+          <w:noProof/>
+        </w:rPr>
+        <w:t>5</w:t>
+      </w:r>
+      <w:r>
+        <w:rPr>
+          <w:noProof/>
+        </w:rPr>
+        <w:fldChar w:fldCharType="end"/>
+      </w:r>
       <w:r>
         <w:t xml:space="preserve"> Hardware requirement for mobile development</w:t>
       </w:r>
@@ -7777,14 +7842,27 @@
       <w:r>
         <w:t xml:space="preserve">Table </w:t>
       </w:r>
-      <w:fldSimple w:instr=" SEQ Table \* ARABIC ">
-        <w:r>
-          <w:rPr>
-            <w:noProof/>
-          </w:rPr>
-          <w:t>6</w:t>
-        </w:r>
-      </w:fldSimple>
+      <w:r>
+        <w:fldChar w:fldCharType="begin"/>
+      </w:r>
+      <w:r>
+        <w:instrText xml:space="preserve"> SEQ Table \* ARABIC </w:instrText>
+      </w:r>
+      <w:r>
+        <w:fldChar w:fldCharType="separate"/>
+      </w:r>
+      <w:r>
+        <w:rPr>
+          <w:noProof/>
+        </w:rPr>
+        <w:t>6</w:t>
+      </w:r>
+      <w:r>
+        <w:rPr>
+          <w:noProof/>
+        </w:rPr>
+        <w:fldChar w:fldCharType="end"/>
+      </w:r>
       <w:r>
         <w:t xml:space="preserve"> Software requirement</w:t>
       </w:r>
@@ -7959,14 +8037,27 @@
       <w:r>
         <w:t xml:space="preserve">Figure </w:t>
       </w:r>
-      <w:fldSimple w:instr=" SEQ Figure \* ARABIC ">
-        <w:r>
-          <w:rPr>
-            <w:noProof/>
-          </w:rPr>
-          <w:t>1</w:t>
-        </w:r>
-      </w:fldSimple>
+      <w:r>
+        <w:fldChar w:fldCharType="begin"/>
+      </w:r>
+      <w:r>
+        <w:instrText xml:space="preserve"> SEQ Figure \* ARABIC </w:instrText>
+      </w:r>
+      <w:r>
+        <w:fldChar w:fldCharType="separate"/>
+      </w:r>
+      <w:r>
+        <w:rPr>
+          <w:noProof/>
+        </w:rPr>
+        <w:t>1</w:t>
+      </w:r>
+      <w:r>
+        <w:rPr>
+          <w:noProof/>
+        </w:rPr>
+        <w:fldChar w:fldCharType="end"/>
+      </w:r>
       <w:r>
         <w:t xml:space="preserve"> Waterfall model</w:t>
       </w:r>
@@ -8769,14 +8860,27 @@
       <w:r>
         <w:t xml:space="preserve">Table </w:t>
       </w:r>
-      <w:fldSimple w:instr=" SEQ Table \* ARABIC ">
-        <w:r>
-          <w:rPr>
-            <w:noProof/>
-          </w:rPr>
-          <w:t>7</w:t>
-        </w:r>
-      </w:fldSimple>
+      <w:r>
+        <w:fldChar w:fldCharType="begin"/>
+      </w:r>
+      <w:r>
+        <w:instrText xml:space="preserve"> SEQ Table \* ARABIC </w:instrText>
+      </w:r>
+      <w:r>
+        <w:fldChar w:fldCharType="separate"/>
+      </w:r>
+      <w:r>
+        <w:rPr>
+          <w:noProof/>
+        </w:rPr>
+        <w:t>7</w:t>
+      </w:r>
+      <w:r>
+        <w:rPr>
+          <w:noProof/>
+        </w:rPr>
+        <w:fldChar w:fldCharType="end"/>
+      </w:r>
       <w:r>
         <w:t xml:space="preserve"> Roles and responsibilities</w:t>
       </w:r>
@@ -9132,14 +9236,27 @@
       <w:r>
         <w:t xml:space="preserve">Table </w:t>
       </w:r>
-      <w:fldSimple w:instr=" SEQ Table \* ARABIC ">
-        <w:r>
-          <w:rPr>
-            <w:noProof/>
-          </w:rPr>
-          <w:t>8</w:t>
-        </w:r>
-      </w:fldSimple>
+      <w:r>
+        <w:fldChar w:fldCharType="begin"/>
+      </w:r>
+      <w:r>
+        <w:instrText xml:space="preserve"> SEQ Table \* ARABIC </w:instrText>
+      </w:r>
+      <w:r>
+        <w:fldChar w:fldCharType="separate"/>
+      </w:r>
+      <w:r>
+        <w:rPr>
+          <w:noProof/>
+        </w:rPr>
+        <w:t>8</w:t>
+      </w:r>
+      <w:r>
+        <w:rPr>
+          <w:noProof/>
+        </w:rPr>
+        <w:fldChar w:fldCharType="end"/>
+      </w:r>
       <w:r>
         <w:t xml:space="preserve"> Tools and Techniques</w:t>
       </w:r>
@@ -11657,14 +11774,27 @@
       <w:r>
         <w:t xml:space="preserve">Figure </w:t>
       </w:r>
-      <w:fldSimple w:instr=" SEQ Figure \* ARABIC ">
-        <w:r>
-          <w:rPr>
-            <w:noProof/>
-          </w:rPr>
-          <w:t>2</w:t>
-        </w:r>
-      </w:fldSimple>
+      <w:r>
+        <w:fldChar w:fldCharType="begin"/>
+      </w:r>
+      <w:r>
+        <w:instrText xml:space="preserve"> SEQ Figure \* ARABIC </w:instrText>
+      </w:r>
+      <w:r>
+        <w:fldChar w:fldCharType="separate"/>
+      </w:r>
+      <w:r>
+        <w:rPr>
+          <w:noProof/>
+        </w:rPr>
+        <w:t>2</w:t>
+      </w:r>
+      <w:r>
+        <w:rPr>
+          <w:noProof/>
+        </w:rPr>
+        <w:fldChar w:fldCharType="end"/>
+      </w:r>
       <w:r>
         <w:t xml:space="preserve"> Web Application Overview Use Case</w:t>
       </w:r>
@@ -11752,14 +11882,27 @@
       <w:r>
         <w:t xml:space="preserve">Figure </w:t>
       </w:r>
-      <w:fldSimple w:instr=" SEQ Figure \* ARABIC ">
-        <w:r>
-          <w:rPr>
-            <w:noProof/>
-          </w:rPr>
-          <w:t>3</w:t>
-        </w:r>
-      </w:fldSimple>
+      <w:r>
+        <w:fldChar w:fldCharType="begin"/>
+      </w:r>
+      <w:r>
+        <w:instrText xml:space="preserve"> SEQ Figure \* ARABIC </w:instrText>
+      </w:r>
+      <w:r>
+        <w:fldChar w:fldCharType="separate"/>
+      </w:r>
+      <w:r>
+        <w:rPr>
+          <w:noProof/>
+        </w:rPr>
+        <w:t>3</w:t>
+      </w:r>
+      <w:r>
+        <w:rPr>
+          <w:noProof/>
+        </w:rPr>
+        <w:fldChar w:fldCharType="end"/>
+      </w:r>
       <w:r>
         <w:t xml:space="preserve"> Checker Mobile Application</w:t>
       </w:r>
@@ -11851,14 +11994,27 @@
       <w:r>
         <w:t xml:space="preserve">Figure </w:t>
       </w:r>
-      <w:fldSimple w:instr=" SEQ Figure \* ARABIC ">
-        <w:r>
-          <w:rPr>
-            <w:noProof/>
-          </w:rPr>
-          <w:t>4</w:t>
-        </w:r>
-      </w:fldSimple>
+      <w:r>
+        <w:fldChar w:fldCharType="begin"/>
+      </w:r>
+      <w:r>
+        <w:instrText xml:space="preserve"> SEQ Figure \* ARABIC </w:instrText>
+      </w:r>
+      <w:r>
+        <w:fldChar w:fldCharType="separate"/>
+      </w:r>
+      <w:r>
+        <w:rPr>
+          <w:noProof/>
+        </w:rPr>
+        <w:t>4</w:t>
+      </w:r>
+      <w:r>
+        <w:rPr>
+          <w:noProof/>
+        </w:rPr>
+        <w:fldChar w:fldCharType="end"/>
+      </w:r>
       <w:r>
         <w:t xml:space="preserve"> Printer Mobile Application</w:t>
       </w:r>
@@ -13309,13 +13465,7 @@
               <w:cnfStyle w:val="000000000000" w:firstRow="0" w:lastRow="0" w:firstColumn="0" w:lastColumn="0" w:oddVBand="0" w:evenVBand="0" w:oddHBand="0" w:evenHBand="0" w:firstRowFirstColumn="0" w:firstRowLastColumn="0" w:lastRowFirstColumn="0" w:lastRowLastColumn="0"/>
             </w:pPr>
             <w:r>
-              <w:t>Edit</w:t>
-            </w:r>
-            <w:r>
-              <w:t xml:space="preserve"> customer</w:t>
-            </w:r>
-            <w:r>
-              <w:t xml:space="preserve"> information</w:t>
+              <w:t>Edit customer information</w:t>
             </w:r>
           </w:p>
         </w:tc>
@@ -15609,7 +15759,12 @@
         </w:numPr>
       </w:pPr>
       <w:r>
-        <w:t>&lt;Staff&gt; Remove staff</w:t>
+        <w:t xml:space="preserve">&lt;Staff&gt; </w:t>
+      </w:r>
+      <w:bookmarkStart w:id="36" w:name="_GoBack"/>
+      <w:bookmarkEnd w:id="36"/>
+      <w:r>
+        <w:t>Update contract type information</w:t>
       </w:r>
     </w:p>
     <w:p>
@@ -15621,6 +15776,18 @@
         </w:numPr>
       </w:pPr>
       <w:r>
+        <w:t>&lt;Staff&gt; Remove staff</w:t>
+      </w:r>
+    </w:p>
+    <w:p>
+      <w:pPr>
+        <w:pStyle w:val="Heading6"/>
+        <w:numPr>
+          <w:ilvl w:val="5"/>
+          <w:numId w:val="9"/>
+        </w:numPr>
+      </w:pPr>
+      <w:r>
         <w:t>&lt;Staff&gt; Add staff</w:t>
       </w:r>
     </w:p>
@@ -15839,8 +16006,6 @@
       <w:r>
         <w:t>Usability</w:t>
       </w:r>
-      <w:bookmarkStart w:id="36" w:name="_GoBack"/>
-      <w:bookmarkEnd w:id="36"/>
     </w:p>
     <w:p>
       <w:pPr>
@@ -15972,6 +16137,7 @@
         <w:docPartUnique/>
       </w:docPartObj>
     </w:sdtPr>
+    <w:sdtEndPr/>
     <w:sdtContent>
       <w:sdt>
         <w:sdtPr>
@@ -15981,6 +16147,7 @@
             <w:docPartUnique/>
           </w:docPartObj>
         </w:sdtPr>
+        <w:sdtEndPr/>
         <w:sdtContent>
           <w:p>
             <w:pPr>
@@ -16019,7 +16186,7 @@
                 <w:bCs/>
                 <w:noProof/>
               </w:rPr>
-              <w:t>25</w:t>
+              <w:t>27</w:t>
             </w:r>
             <w:r>
               <w:rPr>
@@ -22371,7 +22538,7 @@
 </file>
 
 <file path=customXml/itemProps1.xml><?xml version="1.0" encoding="utf-8"?>
-<ds:datastoreItem xmlns:ds="http://schemas.openxmlformats.org/officeDocument/2006/customXml" ds:itemID="{76A45216-2C3E-6544-9834-E906E1AAE830}">
+<ds:datastoreItem xmlns:ds="http://schemas.openxmlformats.org/officeDocument/2006/customXml" ds:itemID="{405086F8-C753-3C4C-8FA8-F970E5E03792}">
   <ds:schemaRefs>
     <ds:schemaRef ds:uri="http://schemas.openxmlformats.org/officeDocument/2006/bibliography"/>
   </ds:schemaRefs>

</xml_diff>